<commit_message>
Fixed docs of Course3
</commit_message>
<xml_diff>
--- a/Course3/Бланк задания.docx
+++ b/Course3/Бланк задания.docx
@@ -604,33 +604,6 @@
           <w:sz w:val="24"/>
         </w:rPr>
         <w:t>данные) на электронном носителе</w:t>
-      </w:r>
-    </w:p>
-    <w:p>
-      <w:pPr>
-        <w:pStyle w:val="a"/>
-        <w:numPr>
-          <w:ilvl w:val="2"/>
-          <w:numId w:val="2"/>
-        </w:numPr>
-        <w:rPr>
-          <w:rFonts w:ascii="Times New Roman" w:hAnsi="Times New Roman" w:cs="Times New Roman"/>
-          <w:sz w:val="24"/>
-        </w:rPr>
-      </w:pPr>
-      <w:r>
-        <w:rPr>
-          <w:rFonts w:ascii="Times New Roman" w:hAnsi="Times New Roman" w:cs="Times New Roman"/>
-          <w:sz w:val="24"/>
-        </w:rPr>
-        <w:t>Презентация и инсталляционный пакет пр</w:t>
-      </w:r>
-      <w:r>
-        <w:rPr>
-          <w:rFonts w:ascii="Times New Roman" w:hAnsi="Times New Roman" w:cs="Times New Roman"/>
-          <w:sz w:val="24"/>
-        </w:rPr>
-        <w:t>ограммы на электронном носителе</w:t>
       </w:r>
     </w:p>
     <w:p>
@@ -801,7 +774,21 @@
           <w:rFonts w:ascii="Times New Roman" w:hAnsi="Times New Roman" w:cs="Times New Roman"/>
           <w:sz w:val="24"/>
         </w:rPr>
-        <w:t>Входные данные</w:t>
+        <w:t xml:space="preserve">Входные </w:t>
+      </w:r>
+      <w:r>
+        <w:rPr>
+          <w:rFonts w:ascii="Times New Roman" w:hAnsi="Times New Roman" w:cs="Times New Roman"/>
+          <w:sz w:val="24"/>
+        </w:rPr>
+        <w:t xml:space="preserve">и выходные </w:t>
+      </w:r>
+      <w:r>
+        <w:rPr>
+          <w:rFonts w:ascii="Times New Roman" w:hAnsi="Times New Roman" w:cs="Times New Roman"/>
+          <w:sz w:val="24"/>
+        </w:rPr>
+        <w:t>данные</w:t>
       </w:r>
     </w:p>
     <w:p>
@@ -825,30 +812,6 @@
           <w:rFonts w:ascii="Times New Roman" w:hAnsi="Times New Roman" w:cs="Times New Roman"/>
           <w:sz w:val="24"/>
         </w:rPr>
-        <w:t>Выходные данные</w:t>
-      </w:r>
-    </w:p>
-    <w:p>
-      <w:pPr>
-        <w:pStyle w:val="a"/>
-        <w:numPr>
-          <w:ilvl w:val="2"/>
-          <w:numId w:val="3"/>
-        </w:numPr>
-        <w:tabs>
-          <w:tab w:val="left" w:pos="1560"/>
-        </w:tabs>
-        <w:ind w:hanging="231"/>
-        <w:rPr>
-          <w:rFonts w:ascii="Times New Roman" w:hAnsi="Times New Roman" w:cs="Times New Roman"/>
-          <w:sz w:val="24"/>
-        </w:rPr>
-      </w:pPr>
-      <w:r>
-        <w:rPr>
-          <w:rFonts w:ascii="Times New Roman" w:hAnsi="Times New Roman" w:cs="Times New Roman"/>
-          <w:sz w:val="24"/>
-        </w:rPr>
         <w:t>Подробные требования к проекту</w:t>
       </w:r>
     </w:p>
@@ -973,24 +936,105 @@
       <w:pPr>
         <w:pStyle w:val="a"/>
         <w:numPr>
+          <w:ilvl w:val="1"/>
+          <w:numId w:val="3"/>
+        </w:numPr>
+        <w:ind w:left="1134" w:hanging="425"/>
+        <w:rPr>
+          <w:rFonts w:ascii="Times New Roman" w:hAnsi="Times New Roman" w:cs="Times New Roman"/>
+          <w:sz w:val="24"/>
+        </w:rPr>
+      </w:pPr>
+      <w:r>
+        <w:rPr>
+          <w:rFonts w:ascii="Times New Roman" w:hAnsi="Times New Roman" w:cs="Times New Roman"/>
+          <w:sz w:val="24"/>
+        </w:rPr>
+        <w:t>Проектирование</w:t>
+      </w:r>
+    </w:p>
+    <w:p>
+      <w:pPr>
+        <w:pStyle w:val="a"/>
+        <w:numPr>
           <w:ilvl w:val="2"/>
           <w:numId w:val="3"/>
         </w:numPr>
-        <w:tabs>
-          <w:tab w:val="left" w:pos="1560"/>
-        </w:tabs>
-        <w:ind w:left="0" w:firstLine="993"/>
-        <w:rPr>
-          <w:rFonts w:ascii="Times New Roman" w:hAnsi="Times New Roman" w:cs="Times New Roman"/>
-          <w:sz w:val="24"/>
-        </w:rPr>
-      </w:pPr>
-      <w:r>
-        <w:rPr>
-          <w:rFonts w:ascii="Times New Roman" w:hAnsi="Times New Roman" w:cs="Times New Roman"/>
-          <w:sz w:val="24"/>
-        </w:rPr>
-        <w:t>Контроль целостности данных</w:t>
+        <w:ind w:left="1560" w:hanging="567"/>
+        <w:rPr>
+          <w:rFonts w:ascii="Times New Roman" w:hAnsi="Times New Roman" w:cs="Times New Roman"/>
+          <w:sz w:val="24"/>
+        </w:rPr>
+      </w:pPr>
+      <w:r>
+        <w:rPr>
+          <w:rFonts w:ascii="Times New Roman" w:hAnsi="Times New Roman" w:cs="Times New Roman"/>
+          <w:sz w:val="24"/>
+        </w:rPr>
+        <w:t>Схема архитектуры приложения</w:t>
+      </w:r>
+    </w:p>
+    <w:p>
+      <w:pPr>
+        <w:pStyle w:val="a"/>
+        <w:numPr>
+          <w:ilvl w:val="2"/>
+          <w:numId w:val="3"/>
+        </w:numPr>
+        <w:ind w:left="1560" w:hanging="567"/>
+        <w:rPr>
+          <w:rFonts w:ascii="Times New Roman" w:hAnsi="Times New Roman" w:cs="Times New Roman"/>
+          <w:sz w:val="24"/>
+        </w:rPr>
+      </w:pPr>
+      <w:r>
+        <w:rPr>
+          <w:rFonts w:ascii="Times New Roman" w:hAnsi="Times New Roman" w:cs="Times New Roman"/>
+          <w:sz w:val="24"/>
+        </w:rPr>
+        <w:t>Структурная схема</w:t>
+      </w:r>
+    </w:p>
+    <w:p>
+      <w:pPr>
+        <w:pStyle w:val="a"/>
+        <w:numPr>
+          <w:ilvl w:val="2"/>
+          <w:numId w:val="3"/>
+        </w:numPr>
+        <w:ind w:left="1560" w:hanging="567"/>
+        <w:rPr>
+          <w:rFonts w:ascii="Times New Roman" w:hAnsi="Times New Roman" w:cs="Times New Roman"/>
+          <w:sz w:val="24"/>
+        </w:rPr>
+      </w:pPr>
+      <w:r>
+        <w:rPr>
+          <w:rFonts w:ascii="Times New Roman" w:hAnsi="Times New Roman" w:cs="Times New Roman"/>
+          <w:sz w:val="24"/>
+        </w:rPr>
+        <w:t>Функциональная схема</w:t>
+      </w:r>
+    </w:p>
+    <w:p>
+      <w:pPr>
+        <w:pStyle w:val="a"/>
+        <w:numPr>
+          <w:ilvl w:val="2"/>
+          <w:numId w:val="3"/>
+        </w:numPr>
+        <w:ind w:left="1560" w:hanging="567"/>
+        <w:rPr>
+          <w:rFonts w:ascii="Times New Roman" w:hAnsi="Times New Roman" w:cs="Times New Roman"/>
+          <w:sz w:val="24"/>
+        </w:rPr>
+      </w:pPr>
+      <w:r>
+        <w:rPr>
+          <w:rFonts w:ascii="Times New Roman" w:hAnsi="Times New Roman" w:cs="Times New Roman"/>
+          <w:sz w:val="24"/>
+        </w:rPr>
+        <w:t>Аппаратная схема</w:t>
       </w:r>
     </w:p>
     <w:p>
@@ -1011,91 +1055,28 @@
           <w:rFonts w:ascii="Times New Roman" w:hAnsi="Times New Roman" w:cs="Times New Roman"/>
           <w:sz w:val="24"/>
         </w:rPr>
-        <w:t>Проектирование</w:t>
+        <w:t>Результат работы программы</w:t>
       </w:r>
     </w:p>
     <w:p>
       <w:pPr>
         <w:pStyle w:val="a"/>
         <w:numPr>
-          <w:ilvl w:val="2"/>
+          <w:ilvl w:val="0"/>
           <w:numId w:val="3"/>
         </w:numPr>
-        <w:ind w:left="1560" w:hanging="567"/>
-        <w:rPr>
-          <w:rFonts w:ascii="Times New Roman" w:hAnsi="Times New Roman" w:cs="Times New Roman"/>
-          <w:sz w:val="24"/>
-        </w:rPr>
-      </w:pPr>
-      <w:r>
-        <w:rPr>
-          <w:rFonts w:ascii="Times New Roman" w:hAnsi="Times New Roman" w:cs="Times New Roman"/>
-          <w:sz w:val="24"/>
-        </w:rPr>
-        <w:t>Схема архитектуры приложения</w:t>
-      </w:r>
-    </w:p>
-    <w:p>
-      <w:pPr>
-        <w:pStyle w:val="a"/>
-        <w:numPr>
-          <w:ilvl w:val="2"/>
-          <w:numId w:val="3"/>
-        </w:numPr>
-        <w:ind w:left="1560" w:hanging="567"/>
-        <w:rPr>
-          <w:rFonts w:ascii="Times New Roman" w:hAnsi="Times New Roman" w:cs="Times New Roman"/>
-          <w:sz w:val="24"/>
-        </w:rPr>
-      </w:pPr>
-      <w:r>
-        <w:rPr>
-          <w:rFonts w:ascii="Times New Roman" w:hAnsi="Times New Roman" w:cs="Times New Roman"/>
-          <w:sz w:val="24"/>
-        </w:rPr>
-        <w:t>Структурная схема</w:t>
-      </w:r>
-    </w:p>
-    <w:p>
-      <w:pPr>
-        <w:pStyle w:val="a"/>
-        <w:numPr>
-          <w:ilvl w:val="2"/>
-          <w:numId w:val="3"/>
-        </w:numPr>
-        <w:ind w:left="1560" w:hanging="567"/>
-        <w:rPr>
-          <w:rFonts w:ascii="Times New Roman" w:hAnsi="Times New Roman" w:cs="Times New Roman"/>
-          <w:sz w:val="24"/>
-        </w:rPr>
-      </w:pPr>
-      <w:r>
-        <w:rPr>
-          <w:rFonts w:ascii="Times New Roman" w:hAnsi="Times New Roman" w:cs="Times New Roman"/>
-          <w:sz w:val="24"/>
-        </w:rPr>
-        <w:t>Функциональная схема</w:t>
-      </w:r>
-    </w:p>
-    <w:p>
-      <w:pPr>
-        <w:pStyle w:val="a"/>
-        <w:numPr>
-          <w:ilvl w:val="2"/>
-          <w:numId w:val="3"/>
-        </w:numPr>
-        <w:ind w:left="1560" w:hanging="567"/>
-        <w:rPr>
-          <w:rFonts w:ascii="Times New Roman" w:hAnsi="Times New Roman" w:cs="Times New Roman"/>
-          <w:sz w:val="24"/>
-        </w:rPr>
-      </w:pPr>
-      <w:r>
-        <w:rPr>
-          <w:rFonts w:ascii="Times New Roman" w:hAnsi="Times New Roman" w:cs="Times New Roman"/>
-          <w:sz w:val="24"/>
-        </w:rPr>
-        <w:t>Схема тестирования</w:t>
+        <w:ind w:left="1134" w:hanging="425"/>
+        <w:rPr>
+          <w:rFonts w:ascii="Times New Roman" w:hAnsi="Times New Roman" w:cs="Times New Roman"/>
+          <w:sz w:val="24"/>
+        </w:rPr>
+      </w:pPr>
+      <w:r>
+        <w:rPr>
+          <w:rFonts w:ascii="Times New Roman" w:hAnsi="Times New Roman" w:cs="Times New Roman"/>
+          <w:sz w:val="24"/>
+        </w:rPr>
+        <w:t>ТЕХНОЛОГИЧЕСКАЯ ЧАСТЬ</w:t>
       </w:r>
     </w:p>
     <w:p>
@@ -1116,28 +1097,7 @@
           <w:rFonts w:ascii="Times New Roman" w:hAnsi="Times New Roman" w:cs="Times New Roman"/>
           <w:sz w:val="24"/>
         </w:rPr>
-        <w:t>Результат работы программы</w:t>
-      </w:r>
-    </w:p>
-    <w:p>
-      <w:pPr>
-        <w:pStyle w:val="a"/>
-        <w:numPr>
-          <w:ilvl w:val="0"/>
-          <w:numId w:val="3"/>
-        </w:numPr>
-        <w:ind w:left="1134" w:hanging="425"/>
-        <w:rPr>
-          <w:rFonts w:ascii="Times New Roman" w:hAnsi="Times New Roman" w:cs="Times New Roman"/>
-          <w:sz w:val="24"/>
-        </w:rPr>
-      </w:pPr>
-      <w:r>
-        <w:rPr>
-          <w:rFonts w:ascii="Times New Roman" w:hAnsi="Times New Roman" w:cs="Times New Roman"/>
-          <w:sz w:val="24"/>
-        </w:rPr>
-        <w:t>ТЕХНОЛОГИЧЕСКАЯ ЧАСТЬ</w:t>
+        <w:t>Инструментальные средства</w:t>
       </w:r>
     </w:p>
     <w:p>
@@ -1158,7 +1118,7 @@
           <w:rFonts w:ascii="Times New Roman" w:hAnsi="Times New Roman" w:cs="Times New Roman"/>
           <w:sz w:val="24"/>
         </w:rPr>
-        <w:t>Инструментальные средства</w:t>
+        <w:t>Отладка программы</w:t>
       </w:r>
     </w:p>
     <w:p>
@@ -1179,48 +1139,6 @@
           <w:rFonts w:ascii="Times New Roman" w:hAnsi="Times New Roman" w:cs="Times New Roman"/>
           <w:sz w:val="24"/>
         </w:rPr>
-        <w:t>Отладка программы</w:t>
-      </w:r>
-    </w:p>
-    <w:p>
-      <w:pPr>
-        <w:pStyle w:val="a"/>
-        <w:numPr>
-          <w:ilvl w:val="1"/>
-          <w:numId w:val="3"/>
-        </w:numPr>
-        <w:ind w:left="1134" w:hanging="425"/>
-        <w:rPr>
-          <w:rFonts w:ascii="Times New Roman" w:hAnsi="Times New Roman" w:cs="Times New Roman"/>
-          <w:sz w:val="24"/>
-        </w:rPr>
-      </w:pPr>
-      <w:r>
-        <w:rPr>
-          <w:rFonts w:ascii="Times New Roman" w:hAnsi="Times New Roman" w:cs="Times New Roman"/>
-          <w:sz w:val="24"/>
-        </w:rPr>
-        <w:t>Защитное программирование</w:t>
-      </w:r>
-    </w:p>
-    <w:p>
-      <w:pPr>
-        <w:pStyle w:val="a"/>
-        <w:numPr>
-          <w:ilvl w:val="1"/>
-          <w:numId w:val="3"/>
-        </w:numPr>
-        <w:ind w:left="1134" w:hanging="425"/>
-        <w:rPr>
-          <w:rFonts w:ascii="Times New Roman" w:hAnsi="Times New Roman" w:cs="Times New Roman"/>
-          <w:sz w:val="24"/>
-        </w:rPr>
-      </w:pPr>
-      <w:r>
-        <w:rPr>
-          <w:rFonts w:ascii="Times New Roman" w:hAnsi="Times New Roman" w:cs="Times New Roman"/>
-          <w:sz w:val="24"/>
-        </w:rPr>
         <w:t>Характеристики программы</w:t>
       </w:r>
     </w:p>
@@ -1325,7 +1243,23 @@
           <w:color w:val="000000" w:themeColor="text1"/>
           <w:sz w:val="24"/>
         </w:rPr>
-        <w:t xml:space="preserve">. Сценарий </w:t>
+        <w:t>. Сценари</w:t>
+      </w:r>
+      <w:r>
+        <w:rPr>
+          <w:rFonts w:ascii="Times New Roman" w:hAnsi="Times New Roman" w:cs="Times New Roman"/>
+          <w:color w:val="000000" w:themeColor="text1"/>
+          <w:sz w:val="24"/>
+        </w:rPr>
+        <w:t>и</w:t>
+      </w:r>
+      <w:r>
+        <w:rPr>
+          <w:rFonts w:ascii="Times New Roman" w:hAnsi="Times New Roman" w:cs="Times New Roman"/>
+          <w:color w:val="000000" w:themeColor="text1"/>
+          <w:sz w:val="24"/>
+        </w:rPr>
+        <w:t xml:space="preserve"> </w:t>
       </w:r>
       <w:r>
         <w:rPr>
@@ -2539,7 +2473,7 @@
                 <w:sz w:val="22"/>
                 <w:szCs w:val="22"/>
               </w:rPr>
-              <w:t>Тесты, контроль целостности данных</w:t>
+              <w:t>Тесты</w:t>
             </w:r>
           </w:p>
         </w:tc>
@@ -2831,7 +2765,7 @@
                 <w:sz w:val="22"/>
                 <w:szCs w:val="22"/>
               </w:rPr>
-              <w:t xml:space="preserve">, функциональная и структурная схемы, </w:t>
+              <w:t>, функциональная и структурная схемы,</w:t>
             </w:r>
             <w:r>
               <w:rPr>
@@ -2840,7 +2774,7 @@
                 <w:sz w:val="22"/>
                 <w:szCs w:val="22"/>
               </w:rPr>
-              <w:t xml:space="preserve">диаграмма классов, схема тестирования, </w:t>
+              <w:t xml:space="preserve"> аппаратная </w:t>
             </w:r>
             <w:r>
               <w:rPr>
@@ -2849,7 +2783,16 @@
                 <w:sz w:val="22"/>
                 <w:szCs w:val="22"/>
               </w:rPr>
-              <w:t>схема пользовательского интерфейса)</w:t>
+              <w:t>схема</w:t>
+            </w:r>
+            <w:r>
+              <w:rPr>
+                <w:rFonts w:ascii="Times New Roman" w:hAnsi="Times New Roman" w:cs="Times New Roman"/>
+                <w:color w:val="000000" w:themeColor="text1"/>
+                <w:sz w:val="22"/>
+                <w:szCs w:val="22"/>
+              </w:rPr>
+              <w:t>)</w:t>
             </w:r>
           </w:p>
         </w:tc>
@@ -3330,123 +3273,6 @@
                 <w:szCs w:val="22"/>
               </w:rPr>
               <w:t>Отладка программа</w:t>
-            </w:r>
-          </w:p>
-        </w:tc>
-        <w:tc>
-          <w:tcPr>
-            <w:tcW w:w="1701" w:type="dxa"/>
-            <w:tcBorders>
-              <w:left w:val="single" w:sz="2" w:space="0" w:color="000000"/>
-              <w:bottom w:val="single" w:sz="2" w:space="0" w:color="000000"/>
-            </w:tcBorders>
-          </w:tcPr>
-          <w:p>
-            <w:pPr>
-              <w:pStyle w:val="af"/>
-              <w:rPr>
-                <w:rFonts w:ascii="Times New Roman" w:hAnsi="Times New Roman" w:cs="Times New Roman"/>
-                <w:sz w:val="22"/>
-                <w:szCs w:val="22"/>
-              </w:rPr>
-            </w:pPr>
-          </w:p>
-        </w:tc>
-        <w:tc>
-          <w:tcPr>
-            <w:tcW w:w="1418" w:type="dxa"/>
-            <w:tcBorders>
-              <w:left w:val="single" w:sz="2" w:space="0" w:color="000000"/>
-              <w:bottom w:val="single" w:sz="2" w:space="0" w:color="000000"/>
-              <w:right w:val="single" w:sz="2" w:space="0" w:color="000000"/>
-            </w:tcBorders>
-            <w:tcMar>
-              <w:top w:w="55" w:type="dxa"/>
-              <w:left w:w="55" w:type="dxa"/>
-              <w:bottom w:w="55" w:type="dxa"/>
-              <w:right w:w="55" w:type="dxa"/>
-            </w:tcMar>
-            <w:vAlign w:val="center"/>
-          </w:tcPr>
-          <w:p>
-            <w:pPr>
-              <w:pStyle w:val="af"/>
-              <w:rPr>
-                <w:rFonts w:ascii="Times New Roman" w:hAnsi="Times New Roman" w:cs="Times New Roman"/>
-                <w:sz w:val="22"/>
-                <w:szCs w:val="22"/>
-              </w:rPr>
-            </w:pPr>
-          </w:p>
-        </w:tc>
-      </w:tr>
-      <w:tr>
-        <w:tc>
-          <w:tcPr>
-            <w:tcW w:w="425" w:type="dxa"/>
-            <w:tcBorders>
-              <w:left w:val="single" w:sz="2" w:space="0" w:color="000000"/>
-              <w:bottom w:val="single" w:sz="2" w:space="0" w:color="000000"/>
-            </w:tcBorders>
-            <w:tcMar>
-              <w:top w:w="55" w:type="dxa"/>
-              <w:left w:w="55" w:type="dxa"/>
-              <w:bottom w:w="55" w:type="dxa"/>
-              <w:right w:w="55" w:type="dxa"/>
-            </w:tcMar>
-            <w:vAlign w:val="center"/>
-          </w:tcPr>
-          <w:p>
-            <w:pPr>
-              <w:pStyle w:val="af"/>
-              <w:jc w:val="left"/>
-              <w:rPr>
-                <w:rFonts w:ascii="Times New Roman" w:hAnsi="Times New Roman" w:cs="Times New Roman"/>
-                <w:sz w:val="22"/>
-                <w:szCs w:val="22"/>
-              </w:rPr>
-            </w:pPr>
-            <w:r>
-              <w:rPr>
-                <w:rFonts w:ascii="Times New Roman" w:hAnsi="Times New Roman" w:cs="Times New Roman"/>
-                <w:sz w:val="22"/>
-                <w:szCs w:val="22"/>
-              </w:rPr>
-              <w:t>3.</w:t>
-            </w:r>
-          </w:p>
-        </w:tc>
-        <w:tc>
-          <w:tcPr>
-            <w:tcW w:w="6747" w:type="dxa"/>
-            <w:tcBorders>
-              <w:left w:val="single" w:sz="2" w:space="0" w:color="000000"/>
-              <w:bottom w:val="single" w:sz="2" w:space="0" w:color="000000"/>
-            </w:tcBorders>
-            <w:tcMar>
-              <w:top w:w="55" w:type="dxa"/>
-              <w:left w:w="55" w:type="dxa"/>
-              <w:bottom w:w="55" w:type="dxa"/>
-              <w:right w:w="55" w:type="dxa"/>
-            </w:tcMar>
-            <w:vAlign w:val="center"/>
-          </w:tcPr>
-          <w:p>
-            <w:pPr>
-              <w:pStyle w:val="TableContents"/>
-              <w:rPr>
-                <w:rFonts w:ascii="Times New Roman" w:hAnsi="Times New Roman" w:cs="Times New Roman"/>
-                <w:sz w:val="22"/>
-                <w:szCs w:val="22"/>
-              </w:rPr>
-            </w:pPr>
-            <w:r>
-              <w:rPr>
-                <w:rFonts w:ascii="Times New Roman" w:hAnsi="Times New Roman" w:cs="Times New Roman"/>
-                <w:sz w:val="22"/>
-                <w:szCs w:val="22"/>
-              </w:rPr>
-              <w:t>Защитное программирование</w:t>
             </w:r>
           </w:p>
         </w:tc>

</xml_diff>